<commit_message>
spring mvc app with jdbcTemplate
</commit_message>
<xml_diff>
--- a/Spring Notes.docx
+++ b/Spring Notes.docx
@@ -4316,6 +4316,1002 @@
       </w:r>
     </w:p>
     <w:p/>
+    <w:p>
+      <w:r>
+        <w:rPr>
+          <w:highlight w:val="yellow"/>
+        </w:rPr>
+        <w:t>How to interact with the database</w:t>
+      </w:r>
+    </w:p>
+    <w:p>
+      <w:r>
+        <w:t>You can interact with the database using the inbuilt templates provided by the spring, these templates takes care of establishing connection and providing methods to perform CRUD operations, some of the templates are</w:t>
+      </w:r>
+    </w:p>
+    <w:p>
+      <w:pPr>
+        <w:pStyle w:val="ListParagraph"/>
+        <w:numPr>
+          <w:ilvl w:val="0"/>
+          <w:numId w:val="14"/>
+        </w:numPr>
+      </w:pPr>
+      <w:r>
+        <w:t xml:space="preserve">JdbcTemplate: It simplifies interacting with the database by providing an instance that will have CRUD operations, If you use this template you don’t have to connect to the database &amp; convert sql types to java types &amp; vice versa &amp; also exceptions are handled by default </w:t>
+      </w:r>
+    </w:p>
+    <w:p>
+      <w:pPr>
+        <w:pStyle w:val="ListParagraph"/>
+        <w:numPr>
+          <w:ilvl w:val="0"/>
+          <w:numId w:val="14"/>
+        </w:numPr>
+      </w:pPr>
+      <w:r>
+        <w:t xml:space="preserve">HibernateTemplate: It simplifies interacting with the database by providing an instance that will have CRUD operations, it can directly map the object </w:t>
+      </w:r>
+    </w:p>
+    <w:p>
+      <w:r>
+        <w:rPr>
+          <w:highlight w:val="yellow"/>
+        </w:rPr>
+        <w:t>Creating a user table</w:t>
+      </w:r>
+    </w:p>
+    <w:p>
+      <w:r>
+        <w:rPr>
+          <w:noProof/>
+        </w:rPr>
+        <w:drawing>
+          <wp:inline distT="0" distB="0" distL="0" distR="0" wp14:anchorId="3E926364" wp14:editId="4CA60E91">
+            <wp:extent cx="5727700" cy="680085"/>
+            <wp:effectExtent l="0" t="0" r="6350" b="5715"/>
+            <wp:docPr id="49" name="Picture 49"/>
+            <wp:cNvGraphicFramePr>
+              <a:graphicFrameLocks xmlns:a="http://schemas.openxmlformats.org/drawingml/2006/main" noChangeAspect="1"/>
+            </wp:cNvGraphicFramePr>
+            <a:graphic xmlns:a="http://schemas.openxmlformats.org/drawingml/2006/main">
+              <a:graphicData uri="http://schemas.openxmlformats.org/drawingml/2006/picture">
+                <pic:pic xmlns:pic="http://schemas.openxmlformats.org/drawingml/2006/picture">
+                  <pic:nvPicPr>
+                    <pic:cNvPr id="0" name="Picture 1"/>
+                    <pic:cNvPicPr>
+                      <a:picLocks noChangeAspect="1" noChangeArrowheads="1"/>
+                    </pic:cNvPicPr>
+                  </pic:nvPicPr>
+                  <pic:blipFill>
+                    <a:blip r:embed="rId53">
+                      <a:extLst>
+                        <a:ext uri="{28A0092B-C50C-407E-A947-70E740481C1C}">
+                          <a14:useLocalDpi xmlns:a14="http://schemas.microsoft.com/office/drawing/2010/main" val="0"/>
+                        </a:ext>
+                      </a:extLst>
+                    </a:blip>
+                    <a:srcRect/>
+                    <a:stretch>
+                      <a:fillRect/>
+                    </a:stretch>
+                  </pic:blipFill>
+                  <pic:spPr bwMode="auto">
+                    <a:xfrm>
+                      <a:off x="0" y="0"/>
+                      <a:ext cx="5727700" cy="680085"/>
+                    </a:xfrm>
+                    <a:prstGeom prst="rect">
+                      <a:avLst/>
+                    </a:prstGeom>
+                    <a:noFill/>
+                    <a:ln>
+                      <a:noFill/>
+                    </a:ln>
+                  </pic:spPr>
+                </pic:pic>
+              </a:graphicData>
+            </a:graphic>
+          </wp:inline>
+        </w:drawing>
+      </w:r>
+    </w:p>
+    <w:p>
+      <w:r>
+        <w:t>Spring provides JdbcTemplate &amp; HibernateTemplate along with an instance called DriverManagerDataSource this can establish the connection by using the datasource informations like username, password, url &amp; driverClassName</w:t>
+      </w:r>
+      <w:r>
+        <w:t>.</w:t>
+      </w:r>
+    </w:p>
+    <w:p>
+      <w:r>
+        <w:rPr>
+          <w:highlight w:val="yellow"/>
+        </w:rPr>
+        <w:t>Libraries:</w:t>
+      </w:r>
+      <w:r>
+        <w:t xml:space="preserve"> </w:t>
+      </w:r>
+    </w:p>
+    <w:p>
+      <w:pPr>
+        <w:pStyle w:val="ListParagraph"/>
+        <w:numPr>
+          <w:ilvl w:val="0"/>
+          <w:numId w:val="4"/>
+        </w:numPr>
+      </w:pPr>
+      <w:r>
+        <w:t>mysql-connector</w:t>
+      </w:r>
+    </w:p>
+    <w:p>
+      <w:pPr>
+        <w:pStyle w:val="ListParagraph"/>
+        <w:numPr>
+          <w:ilvl w:val="0"/>
+          <w:numId w:val="4"/>
+        </w:numPr>
+      </w:pPr>
+      <w:r>
+        <w:t>spring-jdbc: JdbcTemplate, DriverManagerDataSource.</w:t>
+      </w:r>
+    </w:p>
+    <w:p>
+      <w:r>
+        <w:t>We need to configure datasource information’s in the spring configuration file</w:t>
+      </w:r>
+      <w:r>
+        <w:t xml:space="preserve"> the connection will be injected to either JdbcTemplate or HibernateTemplate.</w:t>
+      </w:r>
+    </w:p>
+    <w:p>
+      <w:r>
+        <w:rPr>
+          <w:highlight w:val="yellow"/>
+        </w:rPr>
+        <w:t>pom.xml</w:t>
+      </w:r>
+    </w:p>
+    <w:p>
+      <w:r>
+        <w:rPr>
+          <w:noProof/>
+        </w:rPr>
+        <w:lastRenderedPageBreak/>
+        <w:drawing>
+          <wp:inline distT="0" distB="0" distL="0" distR="0" wp14:anchorId="27B01D42" wp14:editId="53E0A691">
+            <wp:extent cx="5727700" cy="4067175"/>
+            <wp:effectExtent l="0" t="0" r="6350" b="9525"/>
+            <wp:docPr id="50" name="Picture 50"/>
+            <wp:cNvGraphicFramePr>
+              <a:graphicFrameLocks xmlns:a="http://schemas.openxmlformats.org/drawingml/2006/main" noChangeAspect="1"/>
+            </wp:cNvGraphicFramePr>
+            <a:graphic xmlns:a="http://schemas.openxmlformats.org/drawingml/2006/main">
+              <a:graphicData uri="http://schemas.openxmlformats.org/drawingml/2006/picture">
+                <pic:pic xmlns:pic="http://schemas.openxmlformats.org/drawingml/2006/picture">
+                  <pic:nvPicPr>
+                    <pic:cNvPr id="0" name="Picture 2"/>
+                    <pic:cNvPicPr>
+                      <a:picLocks noChangeAspect="1" noChangeArrowheads="1"/>
+                    </pic:cNvPicPr>
+                  </pic:nvPicPr>
+                  <pic:blipFill>
+                    <a:blip r:embed="rId54">
+                      <a:extLst>
+                        <a:ext uri="{28A0092B-C50C-407E-A947-70E740481C1C}">
+                          <a14:useLocalDpi xmlns:a14="http://schemas.microsoft.com/office/drawing/2010/main" val="0"/>
+                        </a:ext>
+                      </a:extLst>
+                    </a:blip>
+                    <a:srcRect/>
+                    <a:stretch>
+                      <a:fillRect/>
+                    </a:stretch>
+                  </pic:blipFill>
+                  <pic:spPr bwMode="auto">
+                    <a:xfrm>
+                      <a:off x="0" y="0"/>
+                      <a:ext cx="5727700" cy="4067175"/>
+                    </a:xfrm>
+                    <a:prstGeom prst="rect">
+                      <a:avLst/>
+                    </a:prstGeom>
+                    <a:noFill/>
+                    <a:ln>
+                      <a:noFill/>
+                    </a:ln>
+                  </pic:spPr>
+                </pic:pic>
+              </a:graphicData>
+            </a:graphic>
+          </wp:inline>
+        </w:drawing>
+      </w:r>
+    </w:p>
+    <w:p>
+      <w:r>
+        <w:rPr>
+          <w:highlight w:val="yellow"/>
+        </w:rPr>
+        <w:t>Configure the xml file with datasource informations</w:t>
+      </w:r>
+    </w:p>
+    <w:p>
+      <w:r>
+        <w:rPr>
+          <w:noProof/>
+        </w:rPr>
+        <w:drawing>
+          <wp:inline distT="0" distB="0" distL="0" distR="0" wp14:anchorId="4205E1FC" wp14:editId="551E407C">
+            <wp:extent cx="5720715" cy="2597150"/>
+            <wp:effectExtent l="0" t="0" r="0" b="0"/>
+            <wp:docPr id="51" name="Picture 51"/>
+            <wp:cNvGraphicFramePr>
+              <a:graphicFrameLocks xmlns:a="http://schemas.openxmlformats.org/drawingml/2006/main" noChangeAspect="1"/>
+            </wp:cNvGraphicFramePr>
+            <a:graphic xmlns:a="http://schemas.openxmlformats.org/drawingml/2006/main">
+              <a:graphicData uri="http://schemas.openxmlformats.org/drawingml/2006/picture">
+                <pic:pic xmlns:pic="http://schemas.openxmlformats.org/drawingml/2006/picture">
+                  <pic:nvPicPr>
+                    <pic:cNvPr id="0" name="Picture 3"/>
+                    <pic:cNvPicPr>
+                      <a:picLocks noChangeAspect="1" noChangeArrowheads="1"/>
+                    </pic:cNvPicPr>
+                  </pic:nvPicPr>
+                  <pic:blipFill>
+                    <a:blip r:embed="rId55">
+                      <a:extLst>
+                        <a:ext uri="{28A0092B-C50C-407E-A947-70E740481C1C}">
+                          <a14:useLocalDpi xmlns:a14="http://schemas.microsoft.com/office/drawing/2010/main" val="0"/>
+                        </a:ext>
+                      </a:extLst>
+                    </a:blip>
+                    <a:srcRect/>
+                    <a:stretch>
+                      <a:fillRect/>
+                    </a:stretch>
+                  </pic:blipFill>
+                  <pic:spPr bwMode="auto">
+                    <a:xfrm>
+                      <a:off x="0" y="0"/>
+                      <a:ext cx="5720715" cy="2597150"/>
+                    </a:xfrm>
+                    <a:prstGeom prst="rect">
+                      <a:avLst/>
+                    </a:prstGeom>
+                    <a:noFill/>
+                    <a:ln>
+                      <a:noFill/>
+                    </a:ln>
+                  </pic:spPr>
+                </pic:pic>
+              </a:graphicData>
+            </a:graphic>
+          </wp:inline>
+        </w:drawing>
+      </w:r>
+    </w:p>
+    <w:p>
+      <w:r>
+        <w:rPr>
+          <w:noProof/>
+        </w:rPr>
+        <w:lastRenderedPageBreak/>
+        <w:drawing>
+          <wp:inline distT="0" distB="0" distL="0" distR="0" wp14:anchorId="70B7F316" wp14:editId="1C612A1F">
+            <wp:extent cx="5731510" cy="2729230"/>
+            <wp:effectExtent l="0" t="0" r="2540" b="0"/>
+            <wp:docPr id="52" name="Picture 52"/>
+            <wp:cNvGraphicFramePr>
+              <a:graphicFrameLocks xmlns:a="http://schemas.openxmlformats.org/drawingml/2006/main" noChangeAspect="1"/>
+            </wp:cNvGraphicFramePr>
+            <a:graphic xmlns:a="http://schemas.openxmlformats.org/drawingml/2006/main">
+              <a:graphicData uri="http://schemas.openxmlformats.org/drawingml/2006/picture">
+                <pic:pic xmlns:pic="http://schemas.openxmlformats.org/drawingml/2006/picture">
+                  <pic:nvPicPr>
+                    <pic:cNvPr id="0" name="Picture 4"/>
+                    <pic:cNvPicPr>
+                      <a:picLocks noChangeAspect="1" noChangeArrowheads="1"/>
+                    </pic:cNvPicPr>
+                  </pic:nvPicPr>
+                  <pic:blipFill>
+                    <a:blip r:embed="rId56">
+                      <a:extLst>
+                        <a:ext uri="{28A0092B-C50C-407E-A947-70E740481C1C}">
+                          <a14:useLocalDpi xmlns:a14="http://schemas.microsoft.com/office/drawing/2010/main" val="0"/>
+                        </a:ext>
+                      </a:extLst>
+                    </a:blip>
+                    <a:srcRect/>
+                    <a:stretch>
+                      <a:fillRect/>
+                    </a:stretch>
+                  </pic:blipFill>
+                  <pic:spPr bwMode="auto">
+                    <a:xfrm>
+                      <a:off x="0" y="0"/>
+                      <a:ext cx="5731510" cy="2729230"/>
+                    </a:xfrm>
+                    <a:prstGeom prst="rect">
+                      <a:avLst/>
+                    </a:prstGeom>
+                    <a:noFill/>
+                    <a:ln>
+                      <a:noFill/>
+                    </a:ln>
+                  </pic:spPr>
+                </pic:pic>
+              </a:graphicData>
+            </a:graphic>
+          </wp:inline>
+        </w:drawing>
+      </w:r>
+    </w:p>
+    <w:p>
+      <w:r>
+        <w:t>JdbcTemplate takes care of using the connections and also handling exceptions &amp; closing the resources, we need to inject JdbcTemplate to the Dao layer &amp; perform the crud operations provided by JdbcTemplate.</w:t>
+      </w:r>
+    </w:p>
+    <w:p>
+      <w:r>
+        <w:t>i.e.,</w:t>
+      </w:r>
+    </w:p>
+    <w:p>
+      <w:r>
+        <w:t>@Repository</w:t>
+      </w:r>
+      <w:r>
+        <w:br/>
+        <w:t xml:space="preserve">class UserDaoImpl { </w:t>
+      </w:r>
+      <w:r>
+        <w:br/>
+        <w:t xml:space="preserve">   @Autowired</w:t>
+      </w:r>
+      <w:r>
+        <w:br/>
+        <w:t xml:space="preserve">   JdbcTemplate template;</w:t>
+      </w:r>
+      <w:r>
+        <w:br/>
+        <w:t xml:space="preserve">} </w:t>
+      </w:r>
+    </w:p>
+    <w:p>
+      <w:r>
+        <w:t>A java bean to maintain the data of the user</w:t>
+      </w:r>
+    </w:p>
+    <w:p>
+      <w:r>
+        <w:rPr>
+          <w:highlight w:val="yellow"/>
+        </w:rPr>
+        <w:t>User.java</w:t>
+      </w:r>
+    </w:p>
+    <w:p>
+      <w:r>
+        <w:rPr>
+          <w:noProof/>
+        </w:rPr>
+        <w:lastRenderedPageBreak/>
+        <w:drawing>
+          <wp:inline distT="0" distB="0" distL="0" distR="0" wp14:anchorId="045F19AB" wp14:editId="64B00ECB">
+            <wp:extent cx="5149850" cy="4900930"/>
+            <wp:effectExtent l="0" t="0" r="0" b="0"/>
+            <wp:docPr id="53" name="Picture 53"/>
+            <wp:cNvGraphicFramePr>
+              <a:graphicFrameLocks xmlns:a="http://schemas.openxmlformats.org/drawingml/2006/main" noChangeAspect="1"/>
+            </wp:cNvGraphicFramePr>
+            <a:graphic xmlns:a="http://schemas.openxmlformats.org/drawingml/2006/main">
+              <a:graphicData uri="http://schemas.openxmlformats.org/drawingml/2006/picture">
+                <pic:pic xmlns:pic="http://schemas.openxmlformats.org/drawingml/2006/picture">
+                  <pic:nvPicPr>
+                    <pic:cNvPr id="0" name="Picture 5"/>
+                    <pic:cNvPicPr>
+                      <a:picLocks noChangeAspect="1" noChangeArrowheads="1"/>
+                    </pic:cNvPicPr>
+                  </pic:nvPicPr>
+                  <pic:blipFill>
+                    <a:blip r:embed="rId57">
+                      <a:extLst>
+                        <a:ext uri="{28A0092B-C50C-407E-A947-70E740481C1C}">
+                          <a14:useLocalDpi xmlns:a14="http://schemas.microsoft.com/office/drawing/2010/main" val="0"/>
+                        </a:ext>
+                      </a:extLst>
+                    </a:blip>
+                    <a:srcRect/>
+                    <a:stretch>
+                      <a:fillRect/>
+                    </a:stretch>
+                  </pic:blipFill>
+                  <pic:spPr bwMode="auto">
+                    <a:xfrm>
+                      <a:off x="0" y="0"/>
+                      <a:ext cx="5149850" cy="4900930"/>
+                    </a:xfrm>
+                    <a:prstGeom prst="rect">
+                      <a:avLst/>
+                    </a:prstGeom>
+                    <a:noFill/>
+                    <a:ln>
+                      <a:noFill/>
+                    </a:ln>
+                  </pic:spPr>
+                </pic:pic>
+              </a:graphicData>
+            </a:graphic>
+          </wp:inline>
+        </w:drawing>
+      </w:r>
+    </w:p>
+    <w:p>
+      <w:r>
+        <w:rPr>
+          <w:highlight w:val="yellow"/>
+        </w:rPr>
+        <w:t>An interface in the DAO layer</w:t>
+      </w:r>
+    </w:p>
+    <w:p>
+      <w:r>
+        <w:rPr>
+          <w:highlight w:val="yellow"/>
+        </w:rPr>
+        <w:t>UserDao.java</w:t>
+      </w:r>
+    </w:p>
+    <w:p>
+      <w:r>
+        <w:rPr>
+          <w:noProof/>
+        </w:rPr>
+        <w:lastRenderedPageBreak/>
+        <w:drawing>
+          <wp:inline distT="0" distB="0" distL="0" distR="0" wp14:anchorId="3ADEFA26" wp14:editId="4EEF0A62">
+            <wp:extent cx="5577840" cy="3291840"/>
+            <wp:effectExtent l="0" t="0" r="3810" b="3810"/>
+            <wp:docPr id="54" name="Picture 54"/>
+            <wp:cNvGraphicFramePr>
+              <a:graphicFrameLocks xmlns:a="http://schemas.openxmlformats.org/drawingml/2006/main" noChangeAspect="1"/>
+            </wp:cNvGraphicFramePr>
+            <a:graphic xmlns:a="http://schemas.openxmlformats.org/drawingml/2006/main">
+              <a:graphicData uri="http://schemas.openxmlformats.org/drawingml/2006/picture">
+                <pic:pic xmlns:pic="http://schemas.openxmlformats.org/drawingml/2006/picture">
+                  <pic:nvPicPr>
+                    <pic:cNvPr id="0" name="Picture 6"/>
+                    <pic:cNvPicPr>
+                      <a:picLocks noChangeAspect="1" noChangeArrowheads="1"/>
+                    </pic:cNvPicPr>
+                  </pic:nvPicPr>
+                  <pic:blipFill>
+                    <a:blip r:embed="rId58">
+                      <a:extLst>
+                        <a:ext uri="{28A0092B-C50C-407E-A947-70E740481C1C}">
+                          <a14:useLocalDpi xmlns:a14="http://schemas.microsoft.com/office/drawing/2010/main" val="0"/>
+                        </a:ext>
+                      </a:extLst>
+                    </a:blip>
+                    <a:srcRect/>
+                    <a:stretch>
+                      <a:fillRect/>
+                    </a:stretch>
+                  </pic:blipFill>
+                  <pic:spPr bwMode="auto">
+                    <a:xfrm>
+                      <a:off x="0" y="0"/>
+                      <a:ext cx="5577840" cy="3291840"/>
+                    </a:xfrm>
+                    <a:prstGeom prst="rect">
+                      <a:avLst/>
+                    </a:prstGeom>
+                    <a:noFill/>
+                    <a:ln>
+                      <a:noFill/>
+                    </a:ln>
+                  </pic:spPr>
+                </pic:pic>
+              </a:graphicData>
+            </a:graphic>
+          </wp:inline>
+        </w:drawing>
+      </w:r>
+    </w:p>
+    <w:p>
+      <w:r>
+        <w:rPr>
+          <w:highlight w:val="yellow"/>
+        </w:rPr>
+        <w:t>An implementation to the UserDao</w:t>
+      </w:r>
+    </w:p>
+    <w:p>
+      <w:r>
+        <w:rPr>
+          <w:highlight w:val="yellow"/>
+        </w:rPr>
+        <w:t>UserDaoJdbcImpl.java</w:t>
+      </w:r>
+    </w:p>
+    <w:p/>
+    <w:p>
+      <w:r>
+        <w:rPr>
+          <w:noProof/>
+        </w:rPr>
+        <w:drawing>
+          <wp:inline distT="0" distB="0" distL="0" distR="0" wp14:anchorId="7AAE9523" wp14:editId="079B6981">
+            <wp:extent cx="5727700" cy="4198620"/>
+            <wp:effectExtent l="0" t="0" r="6350" b="0"/>
+            <wp:docPr id="55" name="Picture 55"/>
+            <wp:cNvGraphicFramePr>
+              <a:graphicFrameLocks xmlns:a="http://schemas.openxmlformats.org/drawingml/2006/main" noChangeAspect="1"/>
+            </wp:cNvGraphicFramePr>
+            <a:graphic xmlns:a="http://schemas.openxmlformats.org/drawingml/2006/main">
+              <a:graphicData uri="http://schemas.openxmlformats.org/drawingml/2006/picture">
+                <pic:pic xmlns:pic="http://schemas.openxmlformats.org/drawingml/2006/picture">
+                  <pic:nvPicPr>
+                    <pic:cNvPr id="0" name="Picture 7"/>
+                    <pic:cNvPicPr>
+                      <a:picLocks noChangeAspect="1" noChangeArrowheads="1"/>
+                    </pic:cNvPicPr>
+                  </pic:nvPicPr>
+                  <pic:blipFill>
+                    <a:blip r:embed="rId59">
+                      <a:extLst>
+                        <a:ext uri="{28A0092B-C50C-407E-A947-70E740481C1C}">
+                          <a14:useLocalDpi xmlns:a14="http://schemas.microsoft.com/office/drawing/2010/main" val="0"/>
+                        </a:ext>
+                      </a:extLst>
+                    </a:blip>
+                    <a:srcRect/>
+                    <a:stretch>
+                      <a:fillRect/>
+                    </a:stretch>
+                  </pic:blipFill>
+                  <pic:spPr bwMode="auto">
+                    <a:xfrm>
+                      <a:off x="0" y="0"/>
+                      <a:ext cx="5727700" cy="4198620"/>
+                    </a:xfrm>
+                    <a:prstGeom prst="rect">
+                      <a:avLst/>
+                    </a:prstGeom>
+                    <a:noFill/>
+                    <a:ln>
+                      <a:noFill/>
+                    </a:ln>
+                  </pic:spPr>
+                </pic:pic>
+              </a:graphicData>
+            </a:graphic>
+          </wp:inline>
+        </w:drawing>
+      </w:r>
+    </w:p>
+    <w:p>
+      <w:r>
+        <w:rPr>
+          <w:highlight w:val="yellow"/>
+        </w:rPr>
+        <w:t>Creating a service interface that will have business logic methods</w:t>
+      </w:r>
+    </w:p>
+    <w:p>
+      <w:r>
+        <w:rPr>
+          <w:highlight w:val="yellow"/>
+        </w:rPr>
+        <w:lastRenderedPageBreak/>
+        <w:t>UserService.java</w:t>
+      </w:r>
+    </w:p>
+    <w:p>
+      <w:r>
+        <w:rPr>
+          <w:noProof/>
+        </w:rPr>
+        <w:drawing>
+          <wp:inline distT="0" distB="0" distL="0" distR="0" wp14:anchorId="0F302E5F" wp14:editId="6BD27A00">
+            <wp:extent cx="5727700" cy="3474720"/>
+            <wp:effectExtent l="0" t="0" r="6350" b="0"/>
+            <wp:docPr id="56" name="Picture 56"/>
+            <wp:cNvGraphicFramePr>
+              <a:graphicFrameLocks xmlns:a="http://schemas.openxmlformats.org/drawingml/2006/main" noChangeAspect="1"/>
+            </wp:cNvGraphicFramePr>
+            <a:graphic xmlns:a="http://schemas.openxmlformats.org/drawingml/2006/main">
+              <a:graphicData uri="http://schemas.openxmlformats.org/drawingml/2006/picture">
+                <pic:pic xmlns:pic="http://schemas.openxmlformats.org/drawingml/2006/picture">
+                  <pic:nvPicPr>
+                    <pic:cNvPr id="0" name="Picture 8"/>
+                    <pic:cNvPicPr>
+                      <a:picLocks noChangeAspect="1" noChangeArrowheads="1"/>
+                    </pic:cNvPicPr>
+                  </pic:nvPicPr>
+                  <pic:blipFill>
+                    <a:blip r:embed="rId60">
+                      <a:extLst>
+                        <a:ext uri="{28A0092B-C50C-407E-A947-70E740481C1C}">
+                          <a14:useLocalDpi xmlns:a14="http://schemas.microsoft.com/office/drawing/2010/main" val="0"/>
+                        </a:ext>
+                      </a:extLst>
+                    </a:blip>
+                    <a:srcRect/>
+                    <a:stretch>
+                      <a:fillRect/>
+                    </a:stretch>
+                  </pic:blipFill>
+                  <pic:spPr bwMode="auto">
+                    <a:xfrm>
+                      <a:off x="0" y="0"/>
+                      <a:ext cx="5727700" cy="3474720"/>
+                    </a:xfrm>
+                    <a:prstGeom prst="rect">
+                      <a:avLst/>
+                    </a:prstGeom>
+                    <a:noFill/>
+                    <a:ln>
+                      <a:noFill/>
+                    </a:ln>
+                  </pic:spPr>
+                </pic:pic>
+              </a:graphicData>
+            </a:graphic>
+          </wp:inline>
+        </w:drawing>
+      </w:r>
+    </w:p>
+    <w:p>
+      <w:r>
+        <w:rPr>
+          <w:highlight w:val="yellow"/>
+        </w:rPr>
+        <w:t>UserServiceImpl.java</w:t>
+      </w:r>
+    </w:p>
+    <w:p>
+      <w:r>
+        <w:rPr>
+          <w:noProof/>
+        </w:rPr>
+        <w:drawing>
+          <wp:inline distT="0" distB="0" distL="0" distR="0" wp14:anchorId="0B12A5F7" wp14:editId="4136894F">
+            <wp:extent cx="5731510" cy="4276090"/>
+            <wp:effectExtent l="0" t="0" r="2540" b="0"/>
+            <wp:docPr id="57" name="Picture 57"/>
+            <wp:cNvGraphicFramePr>
+              <a:graphicFrameLocks xmlns:a="http://schemas.openxmlformats.org/drawingml/2006/main" noChangeAspect="1"/>
+            </wp:cNvGraphicFramePr>
+            <a:graphic xmlns:a="http://schemas.openxmlformats.org/drawingml/2006/main">
+              <a:graphicData uri="http://schemas.openxmlformats.org/drawingml/2006/picture">
+                <pic:pic xmlns:pic="http://schemas.openxmlformats.org/drawingml/2006/picture">
+                  <pic:nvPicPr>
+                    <pic:cNvPr id="0" name="Picture 9"/>
+                    <pic:cNvPicPr>
+                      <a:picLocks noChangeAspect="1" noChangeArrowheads="1"/>
+                    </pic:cNvPicPr>
+                  </pic:nvPicPr>
+                  <pic:blipFill>
+                    <a:blip r:embed="rId61">
+                      <a:extLst>
+                        <a:ext uri="{28A0092B-C50C-407E-A947-70E740481C1C}">
+                          <a14:useLocalDpi xmlns:a14="http://schemas.microsoft.com/office/drawing/2010/main" val="0"/>
+                        </a:ext>
+                      </a:extLst>
+                    </a:blip>
+                    <a:srcRect/>
+                    <a:stretch>
+                      <a:fillRect/>
+                    </a:stretch>
+                  </pic:blipFill>
+                  <pic:spPr bwMode="auto">
+                    <a:xfrm>
+                      <a:off x="0" y="0"/>
+                      <a:ext cx="5731510" cy="4276090"/>
+                    </a:xfrm>
+                    <a:prstGeom prst="rect">
+                      <a:avLst/>
+                    </a:prstGeom>
+                    <a:noFill/>
+                    <a:ln>
+                      <a:noFill/>
+                    </a:ln>
+                  </pic:spPr>
+                </pic:pic>
+              </a:graphicData>
+            </a:graphic>
+          </wp:inline>
+        </w:drawing>
+      </w:r>
+    </w:p>
+    <w:p>
+      <w:r>
+        <w:rPr>
+          <w:highlight w:val="yellow"/>
+        </w:rPr>
+        <w:t>Note:</w:t>
+      </w:r>
+      <w:r>
+        <w:t xml:space="preserve"> Other methods are implemented later</w:t>
+      </w:r>
+    </w:p>
+    <w:p>
+      <w:r>
+        <w:lastRenderedPageBreak/>
+        <w:t>We need to supply the service to the controller and controller has to take request from the user &amp; call the appropriate methods of service.</w:t>
+      </w:r>
+    </w:p>
+    <w:p>
+      <w:r>
+        <w:rPr>
+          <w:highlight w:val="yellow"/>
+        </w:rPr>
+        <w:t>UserController.java</w:t>
+      </w:r>
+    </w:p>
+    <w:p>
+      <w:r>
+        <w:rPr>
+          <w:noProof/>
+        </w:rPr>
+        <w:drawing>
+          <wp:inline distT="0" distB="0" distL="0" distR="0" wp14:anchorId="4CDDBA57" wp14:editId="03F81135">
+            <wp:extent cx="5731510" cy="2820035"/>
+            <wp:effectExtent l="0" t="0" r="2540" b="0"/>
+            <wp:docPr id="58" name="Picture 58"/>
+            <wp:cNvGraphicFramePr>
+              <a:graphicFrameLocks xmlns:a="http://schemas.openxmlformats.org/drawingml/2006/main" noChangeAspect="1"/>
+            </wp:cNvGraphicFramePr>
+            <a:graphic xmlns:a="http://schemas.openxmlformats.org/drawingml/2006/main">
+              <a:graphicData uri="http://schemas.openxmlformats.org/drawingml/2006/picture">
+                <pic:pic xmlns:pic="http://schemas.openxmlformats.org/drawingml/2006/picture">
+                  <pic:nvPicPr>
+                    <pic:cNvPr id="0" name="Picture 10"/>
+                    <pic:cNvPicPr>
+                      <a:picLocks noChangeAspect="1" noChangeArrowheads="1"/>
+                    </pic:cNvPicPr>
+                  </pic:nvPicPr>
+                  <pic:blipFill>
+                    <a:blip r:embed="rId62">
+                      <a:extLst>
+                        <a:ext uri="{28A0092B-C50C-407E-A947-70E740481C1C}">
+                          <a14:useLocalDpi xmlns:a14="http://schemas.microsoft.com/office/drawing/2010/main" val="0"/>
+                        </a:ext>
+                      </a:extLst>
+                    </a:blip>
+                    <a:srcRect/>
+                    <a:stretch>
+                      <a:fillRect/>
+                    </a:stretch>
+                  </pic:blipFill>
+                  <pic:spPr bwMode="auto">
+                    <a:xfrm>
+                      <a:off x="0" y="0"/>
+                      <a:ext cx="5731510" cy="2820035"/>
+                    </a:xfrm>
+                    <a:prstGeom prst="rect">
+                      <a:avLst/>
+                    </a:prstGeom>
+                    <a:noFill/>
+                    <a:ln>
+                      <a:noFill/>
+                    </a:ln>
+                  </pic:spPr>
+                </pic:pic>
+              </a:graphicData>
+            </a:graphic>
+          </wp:inline>
+        </w:drawing>
+      </w:r>
+    </w:p>
+    <w:p>
+      <w:r>
+        <w:t>Now the view must submit 3 inputs using form tag &amp; input tag each having names like n1, n2, n3</w:t>
+      </w:r>
+      <w:r>
+        <w:t>,</w:t>
+      </w:r>
+    </w:p>
+    <w:p>
+      <w:r>
+        <w:t>Since the view that will be shown is storeSuccess.jsp we will create it</w:t>
+      </w:r>
+    </w:p>
+    <w:p>
+      <w:r>
+        <w:rPr>
+          <w:highlight w:val="yellow"/>
+        </w:rPr>
+        <w:t>WEB-INF/pages/storeSuccess.jsp</w:t>
+      </w:r>
+    </w:p>
+    <w:p>
+      <w:r>
+        <w:rPr>
+          <w:noProof/>
+        </w:rPr>
+        <w:drawing>
+          <wp:inline distT="0" distB="0" distL="0" distR="0" wp14:anchorId="380951A4" wp14:editId="7C5E63D2">
+            <wp:extent cx="5727700" cy="1536065"/>
+            <wp:effectExtent l="0" t="0" r="6350" b="6985"/>
+            <wp:docPr id="59" name="Picture 59"/>
+            <wp:cNvGraphicFramePr>
+              <a:graphicFrameLocks xmlns:a="http://schemas.openxmlformats.org/drawingml/2006/main" noChangeAspect="1"/>
+            </wp:cNvGraphicFramePr>
+            <a:graphic xmlns:a="http://schemas.openxmlformats.org/drawingml/2006/main">
+              <a:graphicData uri="http://schemas.openxmlformats.org/drawingml/2006/picture">
+                <pic:pic xmlns:pic="http://schemas.openxmlformats.org/drawingml/2006/picture">
+                  <pic:nvPicPr>
+                    <pic:cNvPr id="0" name="Picture 11"/>
+                    <pic:cNvPicPr>
+                      <a:picLocks noChangeAspect="1" noChangeArrowheads="1"/>
+                    </pic:cNvPicPr>
+                  </pic:nvPicPr>
+                  <pic:blipFill>
+                    <a:blip r:embed="rId63">
+                      <a:extLst>
+                        <a:ext uri="{28A0092B-C50C-407E-A947-70E740481C1C}">
+                          <a14:useLocalDpi xmlns:a14="http://schemas.microsoft.com/office/drawing/2010/main" val="0"/>
+                        </a:ext>
+                      </a:extLst>
+                    </a:blip>
+                    <a:srcRect/>
+                    <a:stretch>
+                      <a:fillRect/>
+                    </a:stretch>
+                  </pic:blipFill>
+                  <pic:spPr bwMode="auto">
+                    <a:xfrm>
+                      <a:off x="0" y="0"/>
+                      <a:ext cx="5727700" cy="1536065"/>
+                    </a:xfrm>
+                    <a:prstGeom prst="rect">
+                      <a:avLst/>
+                    </a:prstGeom>
+                    <a:noFill/>
+                    <a:ln>
+                      <a:noFill/>
+                    </a:ln>
+                  </pic:spPr>
+                </pic:pic>
+              </a:graphicData>
+            </a:graphic>
+          </wp:inline>
+        </w:drawing>
+      </w:r>
+    </w:p>
+    <w:p>
+      <w:r>
+        <w:rPr>
+          <w:highlight w:val="yellow"/>
+        </w:rPr>
+        <w:t>index.html</w:t>
+      </w:r>
+    </w:p>
+    <w:p>
+      <w:r>
+        <w:rPr>
+          <w:noProof/>
+        </w:rPr>
+        <w:lastRenderedPageBreak/>
+        <w:drawing>
+          <wp:inline distT="0" distB="0" distL="0" distR="0" wp14:anchorId="3B462162" wp14:editId="3FA2C44B">
+            <wp:extent cx="5731510" cy="3729990"/>
+            <wp:effectExtent l="0" t="0" r="2540" b="3810"/>
+            <wp:docPr id="60" name="Picture 60"/>
+            <wp:cNvGraphicFramePr>
+              <a:graphicFrameLocks xmlns:a="http://schemas.openxmlformats.org/drawingml/2006/main" noChangeAspect="1"/>
+            </wp:cNvGraphicFramePr>
+            <a:graphic xmlns:a="http://schemas.openxmlformats.org/drawingml/2006/main">
+              <a:graphicData uri="http://schemas.openxmlformats.org/drawingml/2006/picture">
+                <pic:pic xmlns:pic="http://schemas.openxmlformats.org/drawingml/2006/picture">
+                  <pic:nvPicPr>
+                    <pic:cNvPr id="0" name="Picture 12"/>
+                    <pic:cNvPicPr>
+                      <a:picLocks noChangeAspect="1" noChangeArrowheads="1"/>
+                    </pic:cNvPicPr>
+                  </pic:nvPicPr>
+                  <pic:blipFill>
+                    <a:blip r:embed="rId64">
+                      <a:extLst>
+                        <a:ext uri="{28A0092B-C50C-407E-A947-70E740481C1C}">
+                          <a14:useLocalDpi xmlns:a14="http://schemas.microsoft.com/office/drawing/2010/main" val="0"/>
+                        </a:ext>
+                      </a:extLst>
+                    </a:blip>
+                    <a:srcRect/>
+                    <a:stretch>
+                      <a:fillRect/>
+                    </a:stretch>
+                  </pic:blipFill>
+                  <pic:spPr bwMode="auto">
+                    <a:xfrm>
+                      <a:off x="0" y="0"/>
+                      <a:ext cx="5731510" cy="3729990"/>
+                    </a:xfrm>
+                    <a:prstGeom prst="rect">
+                      <a:avLst/>
+                    </a:prstGeom>
+                    <a:noFill/>
+                    <a:ln>
+                      <a:noFill/>
+                    </a:ln>
+                  </pic:spPr>
+                </pic:pic>
+              </a:graphicData>
+            </a:graphic>
+          </wp:inline>
+        </w:drawing>
+      </w:r>
+    </w:p>
+    <w:p>
+      <w:r>
+        <w:rPr>
+          <w:highlight w:val="yellow"/>
+        </w:rPr>
+        <w:t>Output:</w:t>
+      </w:r>
+    </w:p>
+    <w:p>
+      <w:r>
+        <w:rPr>
+          <w:noProof/>
+        </w:rPr>
+        <w:drawing>
+          <wp:inline distT="0" distB="0" distL="0" distR="0" wp14:anchorId="65D9EFD4" wp14:editId="04E66244">
+            <wp:extent cx="4732655" cy="1492250"/>
+            <wp:effectExtent l="0" t="0" r="0" b="0"/>
+            <wp:docPr id="61" name="Picture 61"/>
+            <wp:cNvGraphicFramePr>
+              <a:graphicFrameLocks xmlns:a="http://schemas.openxmlformats.org/drawingml/2006/main" noChangeAspect="1"/>
+            </wp:cNvGraphicFramePr>
+            <a:graphic xmlns:a="http://schemas.openxmlformats.org/drawingml/2006/main">
+              <a:graphicData uri="http://schemas.openxmlformats.org/drawingml/2006/picture">
+                <pic:pic xmlns:pic="http://schemas.openxmlformats.org/drawingml/2006/picture">
+                  <pic:nvPicPr>
+                    <pic:cNvPr id="0" name="Picture 13"/>
+                    <pic:cNvPicPr>
+                      <a:picLocks noChangeAspect="1" noChangeArrowheads="1"/>
+                    </pic:cNvPicPr>
+                  </pic:nvPicPr>
+                  <pic:blipFill>
+                    <a:blip r:embed="rId65">
+                      <a:extLst>
+                        <a:ext uri="{28A0092B-C50C-407E-A947-70E740481C1C}">
+                          <a14:useLocalDpi xmlns:a14="http://schemas.microsoft.com/office/drawing/2010/main" val="0"/>
+                        </a:ext>
+                      </a:extLst>
+                    </a:blip>
+                    <a:srcRect/>
+                    <a:stretch>
+                      <a:fillRect/>
+                    </a:stretch>
+                  </pic:blipFill>
+                  <pic:spPr bwMode="auto">
+                    <a:xfrm>
+                      <a:off x="0" y="0"/>
+                      <a:ext cx="4732655" cy="1492250"/>
+                    </a:xfrm>
+                    <a:prstGeom prst="rect">
+                      <a:avLst/>
+                    </a:prstGeom>
+                    <a:noFill/>
+                    <a:ln>
+                      <a:noFill/>
+                    </a:ln>
+                  </pic:spPr>
+                </pic:pic>
+              </a:graphicData>
+            </a:graphic>
+          </wp:inline>
+        </w:drawing>
+      </w:r>
+    </w:p>
     <w:sectPr>
       <w:pgSz w:w="11906" w:h="16838"/>
       <w:pgMar w:top="1440" w:right="1440" w:bottom="1440" w:left="1440" w:header="708" w:footer="708" w:gutter="0"/>
@@ -5065,6 +6061,95 @@
     </w:lvl>
   </w:abstractNum>
   <w:abstractNum w:abstractNumId="8" w15:restartNumberingAfterBreak="0">
+    <w:nsid w:val="5FB31594"/>
+    <w:multiLevelType w:val="hybridMultilevel"/>
+    <w:tmpl w:val="6BCCD41C"/>
+    <w:lvl w:ilvl="0" w:tplc="4009000F">
+      <w:start w:val="1"/>
+      <w:numFmt w:val="decimal"/>
+      <w:lvlText w:val="%1."/>
+      <w:lvlJc w:val="left"/>
+      <w:pPr>
+        <w:ind w:left="720" w:hanging="360"/>
+      </w:pPr>
+      <w:rPr>
+        <w:rFonts w:hint="default"/>
+      </w:rPr>
+    </w:lvl>
+    <w:lvl w:ilvl="1" w:tplc="40090019" w:tentative="1">
+      <w:start w:val="1"/>
+      <w:numFmt w:val="lowerLetter"/>
+      <w:lvlText w:val="%2."/>
+      <w:lvlJc w:val="left"/>
+      <w:pPr>
+        <w:ind w:left="1440" w:hanging="360"/>
+      </w:pPr>
+    </w:lvl>
+    <w:lvl w:ilvl="2" w:tplc="4009001B" w:tentative="1">
+      <w:start w:val="1"/>
+      <w:numFmt w:val="lowerRoman"/>
+      <w:lvlText w:val="%3."/>
+      <w:lvlJc w:val="right"/>
+      <w:pPr>
+        <w:ind w:left="2160" w:hanging="180"/>
+      </w:pPr>
+    </w:lvl>
+    <w:lvl w:ilvl="3" w:tplc="4009000F" w:tentative="1">
+      <w:start w:val="1"/>
+      <w:numFmt w:val="decimal"/>
+      <w:lvlText w:val="%4."/>
+      <w:lvlJc w:val="left"/>
+      <w:pPr>
+        <w:ind w:left="2880" w:hanging="360"/>
+      </w:pPr>
+    </w:lvl>
+    <w:lvl w:ilvl="4" w:tplc="40090019" w:tentative="1">
+      <w:start w:val="1"/>
+      <w:numFmt w:val="lowerLetter"/>
+      <w:lvlText w:val="%5."/>
+      <w:lvlJc w:val="left"/>
+      <w:pPr>
+        <w:ind w:left="3600" w:hanging="360"/>
+      </w:pPr>
+    </w:lvl>
+    <w:lvl w:ilvl="5" w:tplc="4009001B" w:tentative="1">
+      <w:start w:val="1"/>
+      <w:numFmt w:val="lowerRoman"/>
+      <w:lvlText w:val="%6."/>
+      <w:lvlJc w:val="right"/>
+      <w:pPr>
+        <w:ind w:left="4320" w:hanging="180"/>
+      </w:pPr>
+    </w:lvl>
+    <w:lvl w:ilvl="6" w:tplc="4009000F" w:tentative="1">
+      <w:start w:val="1"/>
+      <w:numFmt w:val="decimal"/>
+      <w:lvlText w:val="%7."/>
+      <w:lvlJc w:val="left"/>
+      <w:pPr>
+        <w:ind w:left="5040" w:hanging="360"/>
+      </w:pPr>
+    </w:lvl>
+    <w:lvl w:ilvl="7" w:tplc="40090019" w:tentative="1">
+      <w:start w:val="1"/>
+      <w:numFmt w:val="lowerLetter"/>
+      <w:lvlText w:val="%8."/>
+      <w:lvlJc w:val="left"/>
+      <w:pPr>
+        <w:ind w:left="5760" w:hanging="360"/>
+      </w:pPr>
+    </w:lvl>
+    <w:lvl w:ilvl="8" w:tplc="4009001B" w:tentative="1">
+      <w:start w:val="1"/>
+      <w:numFmt w:val="lowerRoman"/>
+      <w:lvlText w:val="%9."/>
+      <w:lvlJc w:val="right"/>
+      <w:pPr>
+        <w:ind w:left="6480" w:hanging="180"/>
+      </w:pPr>
+    </w:lvl>
+  </w:abstractNum>
+  <w:abstractNum w:abstractNumId="9" w15:restartNumberingAfterBreak="0">
     <w:nsid w:val="61D5702A"/>
     <w:multiLevelType w:val="hybridMultilevel"/>
     <w:tmpl w:val="E2B84F42"/>
@@ -5153,7 +6238,7 @@
       </w:pPr>
     </w:lvl>
   </w:abstractNum>
-  <w:abstractNum w:abstractNumId="9" w15:restartNumberingAfterBreak="0">
+  <w:abstractNum w:abstractNumId="10" w15:restartNumberingAfterBreak="0">
     <w:nsid w:val="71952E3D"/>
     <w:multiLevelType w:val="hybridMultilevel"/>
     <w:tmpl w:val="2DB623FC"/>
@@ -5242,7 +6327,7 @@
       </w:pPr>
     </w:lvl>
   </w:abstractNum>
-  <w:abstractNum w:abstractNumId="10" w15:restartNumberingAfterBreak="0">
+  <w:abstractNum w:abstractNumId="11" w15:restartNumberingAfterBreak="0">
     <w:nsid w:val="752A1F8B"/>
     <w:multiLevelType w:val="hybridMultilevel"/>
     <w:tmpl w:val="34D40E20"/>
@@ -5331,7 +6416,7 @@
       </w:pPr>
     </w:lvl>
   </w:abstractNum>
-  <w:abstractNum w:abstractNumId="11" w15:restartNumberingAfterBreak="0">
+  <w:abstractNum w:abstractNumId="12" w15:restartNumberingAfterBreak="0">
     <w:nsid w:val="7B1779AA"/>
     <w:multiLevelType w:val="hybridMultilevel"/>
     <w:tmpl w:val="D002601C"/>
@@ -5420,7 +6505,7 @@
       </w:pPr>
     </w:lvl>
   </w:abstractNum>
-  <w:abstractNum w:abstractNumId="12" w15:restartNumberingAfterBreak="0">
+  <w:abstractNum w:abstractNumId="13" w15:restartNumberingAfterBreak="0">
     <w:nsid w:val="7DCE209C"/>
     <w:multiLevelType w:val="hybridMultilevel"/>
     <w:tmpl w:val="05A84A78"/>
@@ -5510,10 +6595,10 @@
     </w:lvl>
   </w:abstractNum>
   <w:num w:numId="1">
-    <w:abstractNumId w:val="10"/>
+    <w:abstractNumId w:val="11"/>
   </w:num>
   <w:num w:numId="2">
-    <w:abstractNumId w:val="12"/>
+    <w:abstractNumId w:val="13"/>
   </w:num>
   <w:num w:numId="3">
     <w:abstractNumId w:val="6"/>
@@ -5531,22 +6616,25 @@
     <w:abstractNumId w:val="5"/>
   </w:num>
   <w:num w:numId="8">
-    <w:abstractNumId w:val="11"/>
+    <w:abstractNumId w:val="12"/>
   </w:num>
   <w:num w:numId="9">
     <w:abstractNumId w:val="2"/>
   </w:num>
   <w:num w:numId="10">
-    <w:abstractNumId w:val="9"/>
+    <w:abstractNumId w:val="10"/>
   </w:num>
   <w:num w:numId="11">
-    <w:abstractNumId w:val="8"/>
+    <w:abstractNumId w:val="9"/>
   </w:num>
   <w:num w:numId="12">
     <w:abstractNumId w:val="0"/>
   </w:num>
   <w:num w:numId="13">
     <w:abstractNumId w:val="3"/>
+  </w:num>
+  <w:num w:numId="14">
+    <w:abstractNumId w:val="8"/>
   </w:num>
 </w:numbering>
 </file>

</xml_diff>